<commit_message>
TB merged into upstream dev
</commit_message>
<xml_diff>
--- a/PR_comparison/_notes_PR_comparison.docx
+++ b/PR_comparison/_notes_PR_comparison.docx
@@ -3,7 +3,21 @@
 <w:document xmlns:wpc="http://schemas.microsoft.com/office/word/2010/wordprocessingCanvas" xmlns:cx="http://schemas.microsoft.com/office/drawing/2014/chartex" xmlns:cx1="http://schemas.microsoft.com/office/drawing/2015/9/8/chartex" xmlns:cx2="http://schemas.microsoft.com/office/drawing/2015/10/21/chartex" xmlns:cx3="http://schemas.microsoft.com/office/drawing/2016/5/9/chartex" xmlns:cx4="http://schemas.microsoft.com/office/drawing/2016/5/10/chartex" xmlns:cx5="http://schemas.microsoft.com/office/drawing/2016/5/11/chartex" xmlns:cx6="http://schemas.microsoft.com/office/drawing/2016/5/12/chartex" xmlns:cx7="http://schemas.microsoft.com/office/drawing/2016/5/13/chartex" xmlns:cx8="http://schemas.microsoft.com/office/drawing/2016/5/14/chartex" xmlns:mc="http://schemas.openxmlformats.org/markup-compatibility/2006" xmlns:aink="http://schemas.microsoft.com/office/drawing/2016/ink" xmlns:am3d="http://schemas.microsoft.com/office/drawing/2017/model3d" xmlns:o="urn:schemas-microsoft-com:office:office" xmlns:r="http://schemas.openxmlformats.org/officeDocument/2006/relationships" xmlns:m="http://schemas.openxmlformats.org/officeDocument/2006/math" xmlns:v="urn:schemas-microsoft-com:vml" xmlns:wp14="http://schemas.microsoft.com/office/word/2010/wordprocessingDrawing" xmlns:wp="http://schemas.openxmlformats.org/drawingml/2006/wordprocessingDrawing" xmlns:w10="urn:schemas-microsoft-com:office:word" xmlns:w="http://schemas.openxmlformats.org/wordprocessingml/2006/main" xmlns:w14="http://schemas.microsoft.com/office/word/2010/wordml" xmlns:w15="http://schemas.microsoft.com/office/word/2012/wordml" xmlns:w16cex="http://schemas.microsoft.com/office/word/2018/wordml/cex" xmlns:w16cid="http://schemas.microsoft.com/office/word/2016/wordml/cid" xmlns:w16="http://schemas.microsoft.com/office/word/2018/wordml" xmlns:w16se="http://schemas.microsoft.com/office/word/2015/wordml/symex" xmlns:wpg="http://schemas.microsoft.com/office/word/2010/wordprocessingGroup" xmlns:wpi="http://schemas.microsoft.com/office/word/2010/wordprocessingInk" xmlns:wne="http://schemas.microsoft.com/office/word/2006/wordml" xmlns:wps="http://schemas.microsoft.com/office/word/2010/wordprocessingShape" mc:Ignorable="w14 w15 w16se w16cid w16 w16cex wp14">
   <w:body>
     <w:p>
+      <w:pPr>
+        <w:rPr>
+          <w:b/>
+          <w:bCs/>
+          <w:sz w:val="32"/>
+          <w:szCs w:val="32"/>
+        </w:rPr>
+      </w:pPr>
       <w:r>
+        <w:rPr>
+          <w:b/>
+          <w:bCs/>
+          <w:sz w:val="32"/>
+          <w:szCs w:val="32"/>
+        </w:rPr>
         <w:t>Notes on reconciling Python and R model results</w:t>
       </w:r>
     </w:p>
@@ -13,225 +27,669 @@
       </w:r>
       <w:r>
         <w:tab/>
+      </w:r>
+      <w:r>
+        <w:t xml:space="preserve">   </w:t>
+      </w:r>
+      <w:r>
         <w:t>Chris Zhang</w:t>
       </w:r>
     </w:p>
-    <w:p>
-      <w:pPr>
-        <w:pStyle w:val="ListParagraph"/>
-        <w:numPr>
-          <w:ilvl w:val="0"/>
-          <w:numId w:val="1"/>
-        </w:numPr>
-      </w:pPr>
-      <w:r>
-        <w:t>low_wage in R ACS are decimal (wage?). It should be binary. See data dictionary</w:t>
-      </w:r>
-      <w:r>
-        <w:t xml:space="preserve"> for post-sim ACS.</w:t>
-      </w:r>
-    </w:p>
-    <w:p>
-      <w:pPr>
-        <w:pStyle w:val="ListParagraph"/>
-        <w:numPr>
-          <w:ilvl w:val="0"/>
-          <w:numId w:val="1"/>
-        </w:numPr>
-      </w:pPr>
-      <w:r>
-        <w:t>R ACS has variable names like ‘married.1’ likely duplicated column from merging in R code.</w:t>
-      </w:r>
-    </w:p>
-    <w:p>
-      <w:pPr>
-        <w:pStyle w:val="ListParagraph"/>
-        <w:numPr>
-          <w:ilvl w:val="0"/>
-          <w:numId w:val="1"/>
-        </w:numPr>
-      </w:pPr>
-      <w:r>
-        <w:t>First column of R ACS has no column label – please verify what this column is or if it’s needed at all.</w:t>
-      </w:r>
-    </w:p>
-    <w:p>
-      <w:pPr>
-        <w:pStyle w:val="ListParagraph"/>
-        <w:numPr>
-          <w:ilvl w:val="0"/>
-          <w:numId w:val="1"/>
-        </w:numPr>
-      </w:pPr>
-      <w:r>
-        <w:t>R ACS has empsize simulated as exact numbers. Need to convert to code 1-6 as CPS. See data dictionary for empsize definition.</w:t>
-      </w:r>
-    </w:p>
-    <w:p>
-      <w:pPr>
-        <w:pStyle w:val="ListParagraph"/>
-        <w:numPr>
-          <w:ilvl w:val="0"/>
-          <w:numId w:val="1"/>
-        </w:numPr>
-        <w:rPr>
-          <w:strike/>
-        </w:rPr>
-      </w:pPr>
-      <w:r>
-        <w:rPr>
-          <w:color w:val="538135" w:themeColor="accent6" w:themeShade="BF"/>
-        </w:rPr>
-        <w:t>[fixed 08/05/2020]</w:t>
-      </w:r>
-      <w:r>
-        <w:rPr>
-          <w:color w:val="538135" w:themeColor="accent6" w:themeShade="BF"/>
-        </w:rPr>
-        <w:t xml:space="preserve"> </w:t>
-      </w:r>
-      <w:r>
-        <w:rPr>
-          <w:strike/>
-        </w:rPr>
-        <w:t>Python model cannot replace results using same seed.</w:t>
-      </w:r>
-      <w:r>
-        <w:rPr>
-          <w:strike/>
-        </w:rPr>
-        <w:t xml:space="preserve"> Replication is fine with R model in GUI.</w:t>
-      </w:r>
-    </w:p>
-    <w:p>
-      <w:pPr>
-        <w:pStyle w:val="ListParagraph"/>
-        <w:numPr>
-          <w:ilvl w:val="0"/>
-          <w:numId w:val="1"/>
-        </w:numPr>
-      </w:pPr>
-      <w:r>
-        <w:rPr>
-          <w:color w:val="538135" w:themeColor="accent6" w:themeShade="BF"/>
-        </w:rPr>
-        <w:t>[fixed 08/05/2020</w:t>
-      </w:r>
-      <w:r>
-        <w:rPr>
-          <w:color w:val="538135" w:themeColor="accent6" w:themeShade="BF"/>
-        </w:rPr>
-        <w:t xml:space="preserve"> – updated cps_clean_[year].csv, 3 files</w:t>
-      </w:r>
-      <w:r>
-        <w:rPr>
-          <w:color w:val="538135" w:themeColor="accent6" w:themeShade="BF"/>
-        </w:rPr>
-        <w:t xml:space="preserve">] </w:t>
-      </w:r>
-      <w:r>
-        <w:rPr>
-          <w:strike/>
-        </w:rPr>
-        <w:t>In Python, empsize predicted to be 0 (CPS code NOT IN UNIVERSE) and will be excluded from eligible workers (empsize&gt;=1). Correct this in CPS/ACS</w:t>
-      </w:r>
-      <w:r>
-        <w:rPr>
-          <w:strike/>
-        </w:rPr>
-        <w:t xml:space="preserve"> </w:t>
-      </w:r>
-      <w:r>
-        <w:rPr>
-          <w:strike/>
-        </w:rPr>
-        <w:t>imputation.</w:t>
-      </w:r>
-    </w:p>
-    <w:p>
-      <w:pPr>
-        <w:pStyle w:val="ListParagraph"/>
-        <w:numPr>
-          <w:ilvl w:val="0"/>
-          <w:numId w:val="1"/>
-        </w:numPr>
-      </w:pPr>
-      <w:r>
-        <w:t>R does not store intermediate cleaned FMLA/ACS for sim</w:t>
-      </w:r>
-    </w:p>
-    <w:p>
-      <w:pPr>
-        <w:pStyle w:val="ListParagraph"/>
-        <w:numPr>
-          <w:ilvl w:val="0"/>
-          <w:numId w:val="1"/>
-        </w:numPr>
-      </w:pPr>
-      <w:r>
-        <w:t xml:space="preserve">take/need_types in ACS are different between Py/R. NT check </w:t>
-      </w:r>
-    </w:p>
-    <w:p>
-      <w:pPr>
-        <w:pStyle w:val="ListParagraph"/>
-        <w:numPr>
-          <w:ilvl w:val="1"/>
-          <w:numId w:val="1"/>
-        </w:numPr>
-      </w:pPr>
-      <w:r>
-        <w:t xml:space="preserve">cleaned </w:t>
-      </w:r>
-      <w:r>
-        <w:t>FMLA input data</w:t>
-      </w:r>
-    </w:p>
-    <w:p>
-      <w:pPr>
-        <w:pStyle w:val="ListParagraph"/>
-        <w:numPr>
-          <w:ilvl w:val="1"/>
-          <w:numId w:val="1"/>
-        </w:numPr>
-      </w:pPr>
-      <w:r>
-        <w:t xml:space="preserve">cleaned </w:t>
-      </w:r>
-      <w:r>
-        <w:t>ACS input data</w:t>
-      </w:r>
-    </w:p>
-    <w:p>
-      <w:pPr>
-        <w:pStyle w:val="ListParagraph"/>
-        <w:numPr>
-          <w:ilvl w:val="1"/>
-          <w:numId w:val="1"/>
-        </w:numPr>
-      </w:pPr>
-      <w:r>
-        <w:t>NA handling</w:t>
-      </w:r>
-    </w:p>
-    <w:p>
-      <w:pPr>
-        <w:pStyle w:val="ListParagraph"/>
-        <w:numPr>
-          <w:ilvl w:val="1"/>
-          <w:numId w:val="1"/>
-        </w:numPr>
-      </w:pPr>
-      <w:r>
-        <w:t>classifier</w:t>
-      </w:r>
-      <w:r>
-        <w:t xml:space="preserve"> (logit GLM)</w:t>
-      </w:r>
-    </w:p>
+    <w:p/>
+    <w:tbl>
+      <w:tblPr>
+        <w:tblStyle w:val="TableGrid"/>
+        <w:tblW w:w="0" w:type="auto"/>
+        <w:tblLook w:val="04A0" w:firstRow="1" w:lastRow="0" w:firstColumn="1" w:lastColumn="0" w:noHBand="0" w:noVBand="1"/>
+      </w:tblPr>
+      <w:tblGrid>
+        <w:gridCol w:w="895"/>
+        <w:gridCol w:w="1260"/>
+        <w:gridCol w:w="8635"/>
+      </w:tblGrid>
+      <w:tr>
+        <w:trPr>
+          <w:trHeight w:val="277"/>
+        </w:trPr>
+        <w:tc>
+          <w:tcPr>
+            <w:tcW w:w="895" w:type="dxa"/>
+            <w:shd w:val="clear" w:color="auto" w:fill="660000"/>
+          </w:tcPr>
+          <w:p>
+            <w:r>
+              <w:t>Priority</w:t>
+            </w:r>
+          </w:p>
+        </w:tc>
+        <w:tc>
+          <w:tcPr>
+            <w:tcW w:w="1260" w:type="dxa"/>
+            <w:shd w:val="clear" w:color="auto" w:fill="660000"/>
+          </w:tcPr>
+          <w:p>
+            <w:r>
+              <w:t>Assigned to</w:t>
+            </w:r>
+          </w:p>
+        </w:tc>
+        <w:tc>
+          <w:tcPr>
+            <w:tcW w:w="8635" w:type="dxa"/>
+            <w:shd w:val="clear" w:color="auto" w:fill="660000"/>
+          </w:tcPr>
+          <w:p>
+            <w:r>
+              <w:t>Description of issue</w:t>
+            </w:r>
+          </w:p>
+        </w:tc>
+      </w:tr>
+      <w:tr>
+        <w:trPr>
+          <w:trHeight w:val="287"/>
+        </w:trPr>
+        <w:tc>
+          <w:tcPr>
+            <w:tcW w:w="895" w:type="dxa"/>
+          </w:tcPr>
+          <w:p/>
+        </w:tc>
+        <w:tc>
+          <w:tcPr>
+            <w:tcW w:w="1260" w:type="dxa"/>
+          </w:tcPr>
+          <w:p>
+            <w:r>
+              <w:t>Luke</w:t>
+            </w:r>
+          </w:p>
+        </w:tc>
+        <w:tc>
+          <w:tcPr>
+            <w:tcW w:w="8635" w:type="dxa"/>
+          </w:tcPr>
+          <w:p>
+            <w:proofErr w:type="spellStart"/>
+            <w:r>
+              <w:t>low_wage</w:t>
+            </w:r>
+            <w:proofErr w:type="spellEnd"/>
+            <w:r>
+              <w:t xml:space="preserve"> in R ACS are decimal (wage?). It should be binary. See data dictionary for post-sim ACS.</w:t>
+            </w:r>
+          </w:p>
+        </w:tc>
+      </w:tr>
+      <w:tr>
+        <w:trPr>
+          <w:trHeight w:val="287"/>
+        </w:trPr>
+        <w:tc>
+          <w:tcPr>
+            <w:tcW w:w="895" w:type="dxa"/>
+          </w:tcPr>
+          <w:p/>
+        </w:tc>
+        <w:tc>
+          <w:tcPr>
+            <w:tcW w:w="1260" w:type="dxa"/>
+          </w:tcPr>
+          <w:p>
+            <w:r>
+              <w:t>Luke</w:t>
+            </w:r>
+          </w:p>
+        </w:tc>
+        <w:tc>
+          <w:tcPr>
+            <w:tcW w:w="8635" w:type="dxa"/>
+          </w:tcPr>
+          <w:p>
+            <w:r>
+              <w:t>R ACS has variable names like ‘married.1’ likely duplicated column from merging in R code.</w:t>
+            </w:r>
+          </w:p>
+        </w:tc>
+      </w:tr>
+      <w:tr>
+        <w:trPr>
+          <w:trHeight w:val="287"/>
+        </w:trPr>
+        <w:tc>
+          <w:tcPr>
+            <w:tcW w:w="895" w:type="dxa"/>
+          </w:tcPr>
+          <w:p/>
+        </w:tc>
+        <w:tc>
+          <w:tcPr>
+            <w:tcW w:w="1260" w:type="dxa"/>
+          </w:tcPr>
+          <w:p>
+            <w:r>
+              <w:t>Luke</w:t>
+            </w:r>
+          </w:p>
+        </w:tc>
+        <w:tc>
+          <w:tcPr>
+            <w:tcW w:w="8635" w:type="dxa"/>
+          </w:tcPr>
+          <w:p>
+            <w:r>
+              <w:t xml:space="preserve">First column of R ACS has no column label – please verify what this column is or if </w:t>
+            </w:r>
+            <w:proofErr w:type="gramStart"/>
+            <w:r>
+              <w:t>it’s</w:t>
+            </w:r>
+            <w:proofErr w:type="gramEnd"/>
+            <w:r>
+              <w:t xml:space="preserve"> needed at all.</w:t>
+            </w:r>
+          </w:p>
+        </w:tc>
+      </w:tr>
+      <w:tr>
+        <w:trPr>
+          <w:trHeight w:val="287"/>
+        </w:trPr>
+        <w:tc>
+          <w:tcPr>
+            <w:tcW w:w="895" w:type="dxa"/>
+          </w:tcPr>
+          <w:p/>
+        </w:tc>
+        <w:tc>
+          <w:tcPr>
+            <w:tcW w:w="1260" w:type="dxa"/>
+          </w:tcPr>
+          <w:p>
+            <w:r>
+              <w:t>Luke</w:t>
+            </w:r>
+          </w:p>
+        </w:tc>
+        <w:tc>
+          <w:tcPr>
+            <w:tcW w:w="8635" w:type="dxa"/>
+          </w:tcPr>
+          <w:p>
+            <w:r>
+              <w:t xml:space="preserve">R ACS has </w:t>
+            </w:r>
+            <w:proofErr w:type="spellStart"/>
+            <w:r>
+              <w:t>empsize</w:t>
+            </w:r>
+            <w:proofErr w:type="spellEnd"/>
+            <w:r>
+              <w:t xml:space="preserve"> simulated as exact numbers. Need to convert to code 1-6 as CPS. See data dictionary for </w:t>
+            </w:r>
+            <w:proofErr w:type="spellStart"/>
+            <w:r>
+              <w:t>empsize</w:t>
+            </w:r>
+            <w:proofErr w:type="spellEnd"/>
+            <w:r>
+              <w:t xml:space="preserve"> definition.</w:t>
+            </w:r>
+          </w:p>
+        </w:tc>
+      </w:tr>
+      <w:tr>
+        <w:trPr>
+          <w:trHeight w:val="287"/>
+        </w:trPr>
+        <w:tc>
+          <w:tcPr>
+            <w:tcW w:w="895" w:type="dxa"/>
+          </w:tcPr>
+          <w:p/>
+        </w:tc>
+        <w:tc>
+          <w:tcPr>
+            <w:tcW w:w="1260" w:type="dxa"/>
+          </w:tcPr>
+          <w:p>
+            <w:r>
+              <w:t>Chris</w:t>
+            </w:r>
+          </w:p>
+        </w:tc>
+        <w:tc>
+          <w:tcPr>
+            <w:tcW w:w="8635" w:type="dxa"/>
+          </w:tcPr>
+          <w:p>
+            <w:r>
+              <w:rPr>
+                <w:color w:val="538135" w:themeColor="accent6" w:themeShade="BF"/>
+              </w:rPr>
+              <w:t xml:space="preserve">[fixed 08/05/2020] </w:t>
+            </w:r>
+            <w:r>
+              <w:rPr>
+                <w:strike/>
+              </w:rPr>
+              <w:t>Python model cannot replace results using same seed. Replication is fine with R model in GUI.</w:t>
+            </w:r>
+          </w:p>
+        </w:tc>
+      </w:tr>
+      <w:tr>
+        <w:trPr>
+          <w:trHeight w:val="287"/>
+        </w:trPr>
+        <w:tc>
+          <w:tcPr>
+            <w:tcW w:w="895" w:type="dxa"/>
+          </w:tcPr>
+          <w:p/>
+        </w:tc>
+        <w:tc>
+          <w:tcPr>
+            <w:tcW w:w="1260" w:type="dxa"/>
+          </w:tcPr>
+          <w:p>
+            <w:r>
+              <w:t>Chris</w:t>
+            </w:r>
+          </w:p>
+        </w:tc>
+        <w:tc>
+          <w:tcPr>
+            <w:tcW w:w="8635" w:type="dxa"/>
+          </w:tcPr>
+          <w:p>
+            <w:r>
+              <w:rPr>
+                <w:color w:val="538135" w:themeColor="accent6" w:themeShade="BF"/>
+              </w:rPr>
+              <w:t xml:space="preserve">[fixed 08/05/2020 – updated </w:t>
+            </w:r>
+            <w:proofErr w:type="spellStart"/>
+            <w:r>
+              <w:rPr>
+                <w:color w:val="538135" w:themeColor="accent6" w:themeShade="BF"/>
+              </w:rPr>
+              <w:t>cps_clean</w:t>
+            </w:r>
+            <w:proofErr w:type="spellEnd"/>
+            <w:r>
+              <w:rPr>
+                <w:color w:val="538135" w:themeColor="accent6" w:themeShade="BF"/>
+              </w:rPr>
+              <w:t xml:space="preserve">_[year].csv, 3 files] </w:t>
+            </w:r>
+            <w:r>
+              <w:rPr>
+                <w:strike/>
+              </w:rPr>
+              <w:t xml:space="preserve">In Python, </w:t>
+            </w:r>
+            <w:proofErr w:type="spellStart"/>
+            <w:r>
+              <w:rPr>
+                <w:strike/>
+              </w:rPr>
+              <w:t>empsize</w:t>
+            </w:r>
+            <w:proofErr w:type="spellEnd"/>
+            <w:r>
+              <w:rPr>
+                <w:strike/>
+              </w:rPr>
+              <w:t xml:space="preserve"> predicted to be 0 (CPS code NOT IN UNIVERSE) and will be excluded from eligible workers (</w:t>
+            </w:r>
+            <w:proofErr w:type="spellStart"/>
+            <w:r>
+              <w:rPr>
+                <w:strike/>
+              </w:rPr>
+              <w:t>empsize</w:t>
+            </w:r>
+            <w:proofErr w:type="spellEnd"/>
+            <w:r>
+              <w:rPr>
+                <w:strike/>
+              </w:rPr>
+              <w:t>&gt;=1). Correct this in CPS/ACS imputation.</w:t>
+            </w:r>
+          </w:p>
+        </w:tc>
+      </w:tr>
+      <w:tr>
+        <w:trPr>
+          <w:trHeight w:val="287"/>
+        </w:trPr>
+        <w:tc>
+          <w:tcPr>
+            <w:tcW w:w="895" w:type="dxa"/>
+          </w:tcPr>
+          <w:p>
+            <w:r>
+              <w:rPr>
+                <w:highlight w:val="yellow"/>
+              </w:rPr>
+              <w:t>urgent</w:t>
+            </w:r>
+          </w:p>
+        </w:tc>
+        <w:tc>
+          <w:tcPr>
+            <w:tcW w:w="1260" w:type="dxa"/>
+          </w:tcPr>
+          <w:p>
+            <w:r>
+              <w:t>Luke</w:t>
+            </w:r>
+          </w:p>
+        </w:tc>
+        <w:tc>
+          <w:tcPr>
+            <w:tcW w:w="8635" w:type="dxa"/>
+          </w:tcPr>
+          <w:p>
+            <w:r>
+              <w:rPr>
+                <w:highlight w:val="yellow"/>
+              </w:rPr>
+              <w:t>R does not store intermediate cleaned FMLA/ACS for sim. Need fmla_clean_[year].csv in data/</w:t>
+            </w:r>
+            <w:proofErr w:type="spellStart"/>
+            <w:r>
+              <w:rPr>
+                <w:highlight w:val="yellow"/>
+              </w:rPr>
+              <w:t>fmla</w:t>
+            </w:r>
+            <w:proofErr w:type="spellEnd"/>
+            <w:r>
+              <w:rPr>
+                <w:highlight w:val="yellow"/>
+              </w:rPr>
+              <w:t>/fmla_2012, and ACS_cleaned_forsimulation_2016_[st].csv in data/</w:t>
+            </w:r>
+            <w:proofErr w:type="spellStart"/>
+            <w:r>
+              <w:rPr>
+                <w:highlight w:val="yellow"/>
+              </w:rPr>
+              <w:t>acs</w:t>
+            </w:r>
+            <w:proofErr w:type="spellEnd"/>
+            <w:r>
+              <w:rPr>
+                <w:highlight w:val="yellow"/>
+              </w:rPr>
+              <w:t>. These are respectively the cleaned input FMLA and ACS data files for model training and predictions.</w:t>
+            </w:r>
+          </w:p>
+        </w:tc>
+      </w:tr>
+      <w:tr>
+        <w:trPr>
+          <w:trHeight w:val="287"/>
+        </w:trPr>
+        <w:tc>
+          <w:tcPr>
+            <w:tcW w:w="895" w:type="dxa"/>
+          </w:tcPr>
+          <w:p/>
+        </w:tc>
+        <w:tc>
+          <w:tcPr>
+            <w:tcW w:w="1260" w:type="dxa"/>
+          </w:tcPr>
+          <w:p>
+            <w:r>
+              <w:t>Chris</w:t>
+            </w:r>
+          </w:p>
+        </w:tc>
+        <w:tc>
+          <w:tcPr>
+            <w:tcW w:w="8635" w:type="dxa"/>
+          </w:tcPr>
+          <w:p>
+            <w:r>
+              <w:t>take/</w:t>
+            </w:r>
+            <w:proofErr w:type="spellStart"/>
+            <w:r>
+              <w:t>need_types</w:t>
+            </w:r>
+            <w:proofErr w:type="spellEnd"/>
+            <w:r>
+              <w:t xml:space="preserve"> in ACS are different between </w:t>
+            </w:r>
+            <w:proofErr w:type="spellStart"/>
+            <w:r>
+              <w:t>Py</w:t>
+            </w:r>
+            <w:proofErr w:type="spellEnd"/>
+            <w:r>
+              <w:t>/R. NT check</w:t>
+            </w:r>
+          </w:p>
+          <w:p>
+            <w:pPr>
+              <w:pStyle w:val="ListParagraph"/>
+              <w:numPr>
+                <w:ilvl w:val="1"/>
+                <w:numId w:val="1"/>
+              </w:numPr>
+            </w:pPr>
+            <w:r>
+              <w:t>cleaned FMLA input data</w:t>
+            </w:r>
+          </w:p>
+          <w:p>
+            <w:pPr>
+              <w:pStyle w:val="ListParagraph"/>
+              <w:numPr>
+                <w:ilvl w:val="1"/>
+                <w:numId w:val="1"/>
+              </w:numPr>
+            </w:pPr>
+            <w:r>
+              <w:t>cleaned ACS input data</w:t>
+            </w:r>
+          </w:p>
+          <w:p>
+            <w:pPr>
+              <w:pStyle w:val="ListParagraph"/>
+              <w:numPr>
+                <w:ilvl w:val="1"/>
+                <w:numId w:val="1"/>
+              </w:numPr>
+            </w:pPr>
+            <w:r>
+              <w:t>NA handling</w:t>
+            </w:r>
+          </w:p>
+          <w:p>
+            <w:pPr>
+              <w:pStyle w:val="ListParagraph"/>
+              <w:numPr>
+                <w:ilvl w:val="1"/>
+                <w:numId w:val="1"/>
+              </w:numPr>
+            </w:pPr>
+            <w:r>
+              <w:t>classifier (logit GLM)</w:t>
+            </w:r>
+          </w:p>
+        </w:tc>
+      </w:tr>
+      <w:tr>
+        <w:trPr>
+          <w:trHeight w:val="287"/>
+        </w:trPr>
+        <w:tc>
+          <w:tcPr>
+            <w:tcW w:w="895" w:type="dxa"/>
+          </w:tcPr>
+          <w:p/>
+        </w:tc>
+        <w:tc>
+          <w:tcPr>
+            <w:tcW w:w="1260" w:type="dxa"/>
+          </w:tcPr>
+          <w:p/>
+        </w:tc>
+        <w:tc>
+          <w:tcPr>
+            <w:tcW w:w="8635" w:type="dxa"/>
+          </w:tcPr>
+          <w:p/>
+        </w:tc>
+      </w:tr>
+      <w:tr>
+        <w:trPr>
+          <w:trHeight w:val="287"/>
+        </w:trPr>
+        <w:tc>
+          <w:tcPr>
+            <w:tcW w:w="895" w:type="dxa"/>
+          </w:tcPr>
+          <w:p/>
+        </w:tc>
+        <w:tc>
+          <w:tcPr>
+            <w:tcW w:w="1260" w:type="dxa"/>
+          </w:tcPr>
+          <w:p/>
+        </w:tc>
+        <w:tc>
+          <w:tcPr>
+            <w:tcW w:w="8635" w:type="dxa"/>
+          </w:tcPr>
+          <w:p/>
+        </w:tc>
+      </w:tr>
+      <w:tr>
+        <w:trPr>
+          <w:trHeight w:val="287"/>
+        </w:trPr>
+        <w:tc>
+          <w:tcPr>
+            <w:tcW w:w="895" w:type="dxa"/>
+          </w:tcPr>
+          <w:p/>
+        </w:tc>
+        <w:tc>
+          <w:tcPr>
+            <w:tcW w:w="1260" w:type="dxa"/>
+          </w:tcPr>
+          <w:p/>
+        </w:tc>
+        <w:tc>
+          <w:tcPr>
+            <w:tcW w:w="8635" w:type="dxa"/>
+          </w:tcPr>
+          <w:p/>
+        </w:tc>
+      </w:tr>
+      <w:tr>
+        <w:trPr>
+          <w:trHeight w:val="287"/>
+        </w:trPr>
+        <w:tc>
+          <w:tcPr>
+            <w:tcW w:w="895" w:type="dxa"/>
+          </w:tcPr>
+          <w:p/>
+        </w:tc>
+        <w:tc>
+          <w:tcPr>
+            <w:tcW w:w="1260" w:type="dxa"/>
+          </w:tcPr>
+          <w:p/>
+        </w:tc>
+        <w:tc>
+          <w:tcPr>
+            <w:tcW w:w="8635" w:type="dxa"/>
+          </w:tcPr>
+          <w:p/>
+        </w:tc>
+      </w:tr>
+      <w:tr>
+        <w:trPr>
+          <w:trHeight w:val="287"/>
+        </w:trPr>
+        <w:tc>
+          <w:tcPr>
+            <w:tcW w:w="895" w:type="dxa"/>
+          </w:tcPr>
+          <w:p/>
+        </w:tc>
+        <w:tc>
+          <w:tcPr>
+            <w:tcW w:w="1260" w:type="dxa"/>
+          </w:tcPr>
+          <w:p/>
+        </w:tc>
+        <w:tc>
+          <w:tcPr>
+            <w:tcW w:w="8635" w:type="dxa"/>
+          </w:tcPr>
+          <w:p/>
+        </w:tc>
+      </w:tr>
+      <w:tr>
+        <w:trPr>
+          <w:trHeight w:val="287"/>
+        </w:trPr>
+        <w:tc>
+          <w:tcPr>
+            <w:tcW w:w="895" w:type="dxa"/>
+          </w:tcPr>
+          <w:p/>
+        </w:tc>
+        <w:tc>
+          <w:tcPr>
+            <w:tcW w:w="1260" w:type="dxa"/>
+          </w:tcPr>
+          <w:p/>
+        </w:tc>
+        <w:tc>
+          <w:tcPr>
+            <w:tcW w:w="8635" w:type="dxa"/>
+          </w:tcPr>
+          <w:p/>
+        </w:tc>
+      </w:tr>
+      <w:tr>
+        <w:trPr>
+          <w:trHeight w:val="287"/>
+        </w:trPr>
+        <w:tc>
+          <w:tcPr>
+            <w:tcW w:w="895" w:type="dxa"/>
+          </w:tcPr>
+          <w:p/>
+        </w:tc>
+        <w:tc>
+          <w:tcPr>
+            <w:tcW w:w="1260" w:type="dxa"/>
+          </w:tcPr>
+          <w:p/>
+        </w:tc>
+        <w:tc>
+          <w:tcPr>
+            <w:tcW w:w="8635" w:type="dxa"/>
+          </w:tcPr>
+          <w:p/>
+        </w:tc>
+      </w:tr>
+    </w:tbl>
+    <w:p/>
     <w:sectPr>
       <w:pgSz w:w="12240" w:h="15840" w:code="1"/>
-      <w:pgMar w:top="1440" w:right="1440" w:bottom="1440" w:left="2160" w:header="720" w:footer="720" w:gutter="0"/>
+      <w:pgMar w:top="720" w:right="720" w:bottom="720" w:left="720" w:header="720" w:footer="720" w:gutter="0"/>
       <w:cols w:space="720"/>
       <w:docGrid w:linePitch="360"/>
     </w:sectPr>
@@ -791,6 +1249,25 @@
       <w:contextualSpacing/>
     </w:pPr>
   </w:style>
+  <w:style w:type="table" w:styleId="TableGrid">
+    <w:name w:val="Table Grid"/>
+    <w:basedOn w:val="TableNormal"/>
+    <w:uiPriority w:val="39"/>
+    <w:rsid w:val="00B944D9"/>
+    <w:pPr>
+      <w:spacing w:after="0" w:line="240" w:lineRule="auto"/>
+    </w:pPr>
+    <w:tblPr>
+      <w:tblBorders>
+        <w:top w:val="single" w:sz="4" w:space="0" w:color="auto"/>
+        <w:left w:val="single" w:sz="4" w:space="0" w:color="auto"/>
+        <w:bottom w:val="single" w:sz="4" w:space="0" w:color="auto"/>
+        <w:right w:val="single" w:sz="4" w:space="0" w:color="auto"/>
+        <w:insideH w:val="single" w:sz="4" w:space="0" w:color="auto"/>
+        <w:insideV w:val="single" w:sz="4" w:space="0" w:color="auto"/>
+      </w:tblBorders>
+    </w:tblPr>
+  </w:style>
 </w:styles>
 </file>
 

</xml_diff>